<commit_message>
Separate court order and beneficiary inputs with different alignments
- Split release order input into two fields: court order (justified) and beneficiary (left-aligned)
- Updated app.py UI with separate text areas for each field
- Modified backend.py to handle custom_court_order and custom_beneficiary separately
- Applied WD_ALIGN_PARAGRAPH.JUSTIFY to court order paragraphs
- Applied WD_ALIGN_PARAGRAPH.LEFT to beneficiary paragraphs
- Updated money_release_template.docx with {{COURT_ORDER}} and {{BENEFICIARY}} placeholders
</commit_message>
<xml_diff>
--- a/bank_letters/money_release_template.docx
+++ b/bank_letters/money_release_template.docx
@@ -1353,15 +1353,10 @@
         </w:rPr>
       </w:pPr>
       <w:r>
-        <w:rPr>
-          <w:rStyle w:val="None"/>
-          <w:rFonts w:ascii="Bookman Old Style" w:hAnsi="Bookman Old Style"/>
-          <w:sz w:val="20"/>
-          <w:szCs w:val="20"/>
-          <w:rtl w:val="0"/>
-          <w:lang w:val="de-DE"/>
-        </w:rPr>
-        <w:t xml:space="preserve"> {{RELEASE_ORDER}}</w:t>
+        <w:t xml:space="preserve"> {{COURT_ORDER}}</w:t>
+        <w:br/>
+        <w:br/>
+        <w:t>{{BENEFICIARY}}</w:t>
       </w:r>
     </w:p>
     <w:p>

</xml_diff>